<commit_message>
Nav bar Fix and Certificate Design
</commit_message>
<xml_diff>
--- a/frontend/public/demo.docx
+++ b/frontend/public/demo.docx
@@ -7,8 +7,8 @@
         <w:rPr>
           <w:b/>
           <w:bCs/>
-          <w:sz w:val="24"/>
-          <w:szCs w:val="24"/>
+          <w:sz w:val="28"/>
+          <w:szCs w:val="28"/>
         </w:rPr>
       </w:pPr>
       <w:r>
@@ -105,6 +105,16 @@
     </w:p>
     <w:p>
       <w:pPr>
+        <w:rPr>
+          <w:b/>
+          <w:bCs/>
+          <w:sz w:val="24"/>
+          <w:szCs w:val="24"/>
+        </w:rPr>
+      </w:pPr>
+    </w:p>
+    <w:p>
+      <w:pPr>
         <w:jc w:val="center"/>
         <w:rPr>
           <w:b/>
@@ -430,15 +440,6 @@
         </w:rPr>
         <w:t>{description}</w:t>
       </w:r>
-    </w:p>
-    <w:p>
-      <w:pPr>
-        <w:jc w:val="both"/>
-        <w:rPr>
-          <w:sz w:val="24"/>
-          <w:szCs w:val="24"/>
-        </w:rPr>
-      </w:pPr>
     </w:p>
     <w:p>
       <w:pPr>

</xml_diff>